<commit_message>
Eliminado cabecera de Reunion
</commit_message>
<xml_diff>
--- a/Reunion.docx
+++ b/Reunion.docx
@@ -8,12 +8,6 @@
           <w:u w:val="single"/>
         </w:rPr>
       </w:pPr>
-      <w:r>
-        <w:rPr>
-          <w:u w:val="single"/>
-        </w:rPr>
-        <w:t>Daniel Ojeda Velasco</w:t>
-      </w:r>
     </w:p>
     <w:p>
       <w:pPr>
@@ -30,13 +24,26 @@
     </w:p>
     <w:p>
       <w:r>
-        <w:t>-Se va a poder comer en el square, en la mitad(mamparas)</w:t>
-      </w:r>
-    </w:p>
-    <w:p>
-      <w:r>
-        <w:t>-Se van a poner enchufes en el square</w:t>
-      </w:r>
+        <w:t xml:space="preserve">-Se va a poder comer en el </w:t>
+      </w:r>
+      <w:proofErr w:type="spellStart"/>
+      <w:r>
+        <w:t>square</w:t>
+      </w:r>
+      <w:proofErr w:type="spellEnd"/>
+      <w:r>
+        <w:t>, en la mitad(mamparas)</w:t>
+      </w:r>
+    </w:p>
+    <w:p>
+      <w:r>
+        <w:t xml:space="preserve">-Se van a poner enchufes en el </w:t>
+      </w:r>
+      <w:proofErr w:type="spellStart"/>
+      <w:r>
+        <w:t>square</w:t>
+      </w:r>
+      <w:proofErr w:type="spellEnd"/>
     </w:p>
     <w:p/>
     <w:p>
@@ -54,7 +61,15 @@
     </w:p>
     <w:p>
       <w:r>
-        <w:t>-Construir comunidad, sobretodo el primer año</w:t>
+        <w:t xml:space="preserve">-Construir comunidad, </w:t>
+      </w:r>
+      <w:proofErr w:type="spellStart"/>
+      <w:r>
+        <w:t>sobretodo</w:t>
+      </w:r>
+      <w:proofErr w:type="spellEnd"/>
+      <w:r>
+        <w:t xml:space="preserve"> el primer año</w:t>
       </w:r>
     </w:p>
     <w:p>
@@ -82,8 +97,13 @@
         <w:t>-</w:t>
       </w:r>
       <w:r>
-        <w:t>Representación externa de la uni</w:t>
-      </w:r>
+        <w:t xml:space="preserve">Representación externa de la </w:t>
+      </w:r>
+      <w:proofErr w:type="spellStart"/>
+      <w:r>
+        <w:t>uni</w:t>
+      </w:r>
+      <w:proofErr w:type="spellEnd"/>
       <w:r>
         <w:t xml:space="preserve"> CEI</w:t>
       </w:r>

</xml_diff>